<commit_message>
UML dem Projekt und Projektbeschreibung hinzugefügt
</commit_message>
<xml_diff>
--- a/Projektbeschreibung_Timo_Dominik.docx
+++ b/Projektbeschreibung_Timo_Dominik.docx
@@ -1,6 +1,6 @@
 
 <file path=word/document.xml><?xml version="1.0" encoding="utf-8"?>
-<w:document xmlns:wpc="http://schemas.microsoft.com/office/word/2010/wordprocessingCanvas" xmlns:mc="http://schemas.openxmlformats.org/markup-compatibility/2006" xmlns:o="urn:schemas-microsoft-com:office:office" xmlns:r="http://schemas.openxmlformats.org/officeDocument/2006/relationships" xmlns:m="http://schemas.openxmlformats.org/officeDocument/2006/math" xmlns:v="urn:schemas-microsoft-com:vml" xmlns:wp14="http://schemas.microsoft.com/office/word/2010/wordprocessingDrawing" xmlns:wp="http://schemas.openxmlformats.org/drawingml/2006/wordprocessingDrawing" xmlns:w10="urn:schemas-microsoft-com:office:word" xmlns:w="http://schemas.openxmlformats.org/wordprocessingml/2006/main" xmlns:w14="http://schemas.microsoft.com/office/word/2010/wordml" xmlns:w15="http://schemas.microsoft.com/office/word/2012/wordml" xmlns:wpg="http://schemas.microsoft.com/office/word/2010/wordprocessingGroup" xmlns:wpi="http://schemas.microsoft.com/office/word/2010/wordprocessingInk" xmlns:wne="http://schemas.microsoft.com/office/word/2006/wordml" xmlns:wps="http://schemas.microsoft.com/office/word/2010/wordprocessingShape" mc:Ignorable="w14 w15 wp14">
+<w:document xmlns:wpc="http://schemas.microsoft.com/office/word/2010/wordprocessingCanvas" xmlns:cx="http://schemas.microsoft.com/office/drawing/2014/chartex" xmlns:cx1="http://schemas.microsoft.com/office/drawing/2015/9/8/chartex" xmlns:cx2="http://schemas.microsoft.com/office/drawing/2015/10/21/chartex" xmlns:cx3="http://schemas.microsoft.com/office/drawing/2016/5/9/chartex" xmlns:cx4="http://schemas.microsoft.com/office/drawing/2016/5/10/chartex" xmlns:cx5="http://schemas.microsoft.com/office/drawing/2016/5/11/chartex" xmlns:cx6="http://schemas.microsoft.com/office/drawing/2016/5/12/chartex" xmlns:cx7="http://schemas.microsoft.com/office/drawing/2016/5/13/chartex" xmlns:cx8="http://schemas.microsoft.com/office/drawing/2016/5/14/chartex" xmlns:mc="http://schemas.openxmlformats.org/markup-compatibility/2006" xmlns:aink="http://schemas.microsoft.com/office/drawing/2016/ink" xmlns:am3d="http://schemas.microsoft.com/office/drawing/2017/model3d" xmlns:o="urn:schemas-microsoft-com:office:office" xmlns:r="http://schemas.openxmlformats.org/officeDocument/2006/relationships" xmlns:m="http://schemas.openxmlformats.org/officeDocument/2006/math" xmlns:v="urn:schemas-microsoft-com:vml" xmlns:wp14="http://schemas.microsoft.com/office/word/2010/wordprocessingDrawing" xmlns:wp="http://schemas.openxmlformats.org/drawingml/2006/wordprocessingDrawing" xmlns:w10="urn:schemas-microsoft-com:office:word" xmlns:w="http://schemas.openxmlformats.org/wordprocessingml/2006/main" xmlns:w14="http://schemas.microsoft.com/office/word/2010/wordml" xmlns:w15="http://schemas.microsoft.com/office/word/2012/wordml" xmlns:w16cid="http://schemas.microsoft.com/office/word/2016/wordml/cid" xmlns:w16se="http://schemas.microsoft.com/office/word/2015/wordml/symex" xmlns:wpg="http://schemas.microsoft.com/office/word/2010/wordprocessingGroup" xmlns:wpi="http://schemas.microsoft.com/office/word/2010/wordprocessingInk" xmlns:wne="http://schemas.microsoft.com/office/word/2006/wordml" xmlns:wps="http://schemas.microsoft.com/office/word/2010/wordprocessingShape" mc:Ignorable="w14 w15 w16se w16cid wp14">
   <w:body>
     <w:p>
       <w:pPr>
@@ -182,7 +182,21 @@
         <w:rPr>
           <w:sz w:val="24"/>
         </w:rPr>
-        <w:t xml:space="preserve"> Dazu gibt es ein Browser Add-On um es auf Internetseiten zu ermöglichen.</w:t>
+        <w:t xml:space="preserve"> Dazu gibt es ein Browser </w:t>
+      </w:r>
+      <w:proofErr w:type="gramStart"/>
+      <w:r>
+        <w:rPr>
+          <w:sz w:val="24"/>
+        </w:rPr>
+        <w:t>Add-On</w:t>
+      </w:r>
+      <w:proofErr w:type="gramEnd"/>
+      <w:r>
+        <w:rPr>
+          <w:sz w:val="24"/>
+        </w:rPr>
+        <w:t xml:space="preserve"> um es auf Internetseiten zu ermöglichen.</w:t>
       </w:r>
     </w:p>
     <w:p>
@@ -262,12 +276,14 @@
           <w:sz w:val="24"/>
         </w:rPr>
       </w:pPr>
+      <w:proofErr w:type="spellStart"/>
       <w:r>
         <w:rPr>
           <w:sz w:val="24"/>
         </w:rPr>
         <w:t>MySqlWorkbench</w:t>
       </w:r>
+      <w:proofErr w:type="spellEnd"/>
     </w:p>
     <w:p>
       <w:pPr>
@@ -450,12 +466,14 @@
           <w:sz w:val="24"/>
         </w:rPr>
       </w:pPr>
+      <w:proofErr w:type="spellStart"/>
       <w:r>
         <w:rPr>
           <w:sz w:val="24"/>
         </w:rPr>
         <w:t>VueJS</w:t>
       </w:r>
+      <w:proofErr w:type="spellEnd"/>
     </w:p>
     <w:p>
       <w:pPr>
@@ -550,13 +568,49 @@
         <w:rPr>
           <w:sz w:val="24"/>
         </w:rPr>
-        <w:t>Die Daten werden in einer MySql Datenbank gespeichert. Dort gibt es die ‘user‘ Tabelle für das Login. Und eine ‘</w:t>
-      </w:r>
-      <w:r>
-        <w:rPr>
-          <w:sz w:val="24"/>
-        </w:rPr>
-        <w:t xml:space="preserve">login_data </w:t>
+        <w:t xml:space="preserve">Die Daten werden in einer </w:t>
+      </w:r>
+      <w:proofErr w:type="spellStart"/>
+      <w:r>
+        <w:rPr>
+          <w:sz w:val="24"/>
+        </w:rPr>
+        <w:t>MySql</w:t>
+      </w:r>
+      <w:proofErr w:type="spellEnd"/>
+      <w:r>
+        <w:rPr>
+          <w:sz w:val="24"/>
+        </w:rPr>
+        <w:t xml:space="preserve"> Datenbank gespeichert. Dort gibt es die ‘</w:t>
+      </w:r>
+      <w:proofErr w:type="spellStart"/>
+      <w:r>
+        <w:rPr>
+          <w:sz w:val="24"/>
+        </w:rPr>
+        <w:t>user</w:t>
+      </w:r>
+      <w:proofErr w:type="spellEnd"/>
+      <w:r>
+        <w:rPr>
+          <w:sz w:val="24"/>
+        </w:rPr>
+        <w:t>‘ Tabelle für das Login. Und eine ‘</w:t>
+      </w:r>
+      <w:proofErr w:type="spellStart"/>
+      <w:r>
+        <w:rPr>
+          <w:sz w:val="24"/>
+        </w:rPr>
+        <w:t>login_data</w:t>
+      </w:r>
+      <w:proofErr w:type="spellEnd"/>
+      <w:r>
+        <w:rPr>
+          <w:sz w:val="24"/>
+        </w:rPr>
+        <w:t xml:space="preserve"> </w:t>
       </w:r>
       <w:r>
         <w:rPr>
@@ -597,12 +651,14 @@
       <w:pPr>
         <w:rPr>
           <w:sz w:val="24"/>
-        </w:rPr>
-      </w:pPr>
-      <w:r>
-        <w:rPr>
-          <w:b/>
-          <w:sz w:val="24"/>
+          <w:lang w:val="en-US"/>
+        </w:rPr>
+      </w:pPr>
+      <w:r>
+        <w:rPr>
+          <w:b/>
+          <w:sz w:val="24"/>
+          <w:lang w:val="en-US"/>
         </w:rPr>
         <w:t>Backend</w:t>
       </w:r>
@@ -611,13 +667,31 @@
       <w:pPr>
         <w:rPr>
           <w:sz w:val="24"/>
-        </w:rPr>
-      </w:pPr>
-      <w:r>
-        <w:rPr>
-          <w:sz w:val="24"/>
-        </w:rPr>
-        <w:t>User-Entity, Login_Data-Entity</w:t>
+          <w:lang w:val="en-US"/>
+        </w:rPr>
+      </w:pPr>
+      <w:r>
+        <w:rPr>
+          <w:sz w:val="24"/>
+          <w:lang w:val="en-US"/>
+        </w:rPr>
+        <w:t xml:space="preserve">User-Entity, </w:t>
+      </w:r>
+      <w:proofErr w:type="spellStart"/>
+      <w:r>
+        <w:rPr>
+          <w:sz w:val="24"/>
+          <w:lang w:val="en-US"/>
+        </w:rPr>
+        <w:t>Login_Data</w:t>
+      </w:r>
+      <w:proofErr w:type="spellEnd"/>
+      <w:r>
+        <w:rPr>
+          <w:sz w:val="24"/>
+          <w:lang w:val="en-US"/>
+        </w:rPr>
+        <w:t>-Entity</w:t>
       </w:r>
     </w:p>
     <w:p>
@@ -654,6 +728,7 @@
         </w:rPr>
         <w:t>(</w:t>
       </w:r>
+      <w:proofErr w:type="spellStart"/>
       <w:r>
         <w:rPr>
           <w:rStyle w:val="Fett"/>
@@ -663,7 +738,19 @@
           <w:szCs w:val="24"/>
           <w:shd w:val="clear" w:color="auto" w:fill="FFFFFF"/>
         </w:rPr>
-        <w:t>Advanced Encryption Standard</w:t>
+        <w:t>Advanced</w:t>
+      </w:r>
+      <w:proofErr w:type="spellEnd"/>
+      <w:r>
+        <w:rPr>
+          <w:rStyle w:val="Fett"/>
+          <w:rFonts w:cstheme="minorHAnsi"/>
+          <w:b w:val="0"/>
+          <w:sz w:val="24"/>
+          <w:szCs w:val="24"/>
+          <w:shd w:val="clear" w:color="auto" w:fill="FFFFFF"/>
+        </w:rPr>
+        <w:t xml:space="preserve"> Encryption Standard</w:t>
       </w:r>
       <w:r>
         <w:rPr>
@@ -901,8 +988,6 @@
           <w:sz w:val="24"/>
         </w:rPr>
       </w:pPr>
-      <w:bookmarkStart w:id="0" w:name="_GoBack"/>
-      <w:bookmarkEnd w:id="0"/>
     </w:p>
     <w:p>
       <w:pPr>
@@ -917,7 +1002,23 @@
           <w:sz w:val="24"/>
         </w:rPr>
         <w:lastRenderedPageBreak/>
-        <w:t>Foto des Scrum-Boards nach Sprint 1:</w:t>
+        <w:t xml:space="preserve">Foto des </w:t>
+      </w:r>
+      <w:proofErr w:type="spellStart"/>
+      <w:r>
+        <w:rPr>
+          <w:b/>
+          <w:sz w:val="24"/>
+        </w:rPr>
+        <w:t>Scrum</w:t>
+      </w:r>
+      <w:proofErr w:type="spellEnd"/>
+      <w:r>
+        <w:rPr>
+          <w:b/>
+          <w:sz w:val="24"/>
+        </w:rPr>
+        <w:t>-Boards nach Sprint 1:</w:t>
       </w:r>
     </w:p>
     <w:p>
@@ -1067,39 +1168,121 @@
     </w:p>
     <w:p>
       <w:pPr>
-        <w:pStyle w:val="Listenabsatz"/>
-        <w:numPr>
-          <w:ilvl w:val="0"/>
-          <w:numId w:val="4"/>
-        </w:numPr>
-        <w:rPr>
-          <w:sz w:val="24"/>
-        </w:rPr>
-      </w:pPr>
-      <w:r>
-        <w:rPr>
-          <w:sz w:val="24"/>
-        </w:rPr>
-        <w:t>UML (Timo)</w:t>
-      </w:r>
-      <w:r>
-        <w:rPr>
-          <w:sz w:val="24"/>
-        </w:rPr>
-        <w:t xml:space="preserve"> </w:t>
-      </w:r>
-    </w:p>
-    <w:p>
-      <w:pPr>
-        <w:rPr>
+        <w:rPr>
+          <w:b/>
           <w:sz w:val="28"/>
         </w:rPr>
       </w:pPr>
-      <w:r>
+    </w:p>
+    <w:p>
+      <w:pPr>
         <w:rPr>
           <w:b/>
           <w:sz w:val="28"/>
         </w:rPr>
+      </w:pPr>
+    </w:p>
+    <w:p>
+      <w:pPr>
+        <w:rPr>
+          <w:b/>
+          <w:sz w:val="28"/>
+        </w:rPr>
+      </w:pPr>
+    </w:p>
+    <w:p>
+      <w:pPr>
+        <w:rPr>
+          <w:b/>
+          <w:sz w:val="28"/>
+        </w:rPr>
+      </w:pPr>
+    </w:p>
+    <w:p>
+      <w:pPr>
+        <w:rPr>
+          <w:b/>
+          <w:sz w:val="28"/>
+        </w:rPr>
+      </w:pPr>
+    </w:p>
+    <w:p>
+      <w:pPr>
+        <w:rPr>
+          <w:b/>
+          <w:sz w:val="28"/>
+        </w:rPr>
+      </w:pPr>
+    </w:p>
+    <w:p>
+      <w:pPr>
+        <w:rPr>
+          <w:b/>
+          <w:sz w:val="28"/>
+        </w:rPr>
+      </w:pPr>
+    </w:p>
+    <w:p>
+      <w:pPr>
+        <w:rPr>
+          <w:b/>
+          <w:sz w:val="28"/>
+        </w:rPr>
+      </w:pPr>
+    </w:p>
+    <w:p>
+      <w:pPr>
+        <w:rPr>
+          <w:b/>
+          <w:sz w:val="28"/>
+        </w:rPr>
+      </w:pPr>
+      <w:r>
+        <w:rPr>
+          <w:b/>
+          <w:sz w:val="28"/>
+        </w:rPr>
+        <w:lastRenderedPageBreak/>
+        <w:t>UML-Diagramm</w:t>
+      </w:r>
+    </w:p>
+    <w:p>
+      <w:pPr>
+        <w:rPr>
+          <w:b/>
+          <w:sz w:val="28"/>
+        </w:rPr>
+      </w:pPr>
+      <w:bookmarkStart w:id="0" w:name="_GoBack"/>
+      <w:bookmarkEnd w:id="0"/>
+    </w:p>
+    <w:p>
+      <w:pPr>
+        <w:rPr>
+          <w:b/>
+          <w:sz w:val="28"/>
+        </w:rPr>
+      </w:pPr>
+    </w:p>
+    <w:p>
+      <w:pPr>
+        <w:rPr>
+          <w:b/>
+          <w:sz w:val="28"/>
+        </w:rPr>
+      </w:pPr>
+    </w:p>
+    <w:p>
+      <w:pPr>
+        <w:rPr>
+          <w:sz w:val="28"/>
+        </w:rPr>
+      </w:pPr>
+      <w:r>
+        <w:rPr>
+          <w:b/>
+          <w:sz w:val="28"/>
+        </w:rPr>
         <w:t>Änderungen und Abweichungen</w:t>
       </w:r>
     </w:p>
@@ -1126,7 +1309,21 @@
         <w:rPr>
           <w:sz w:val="24"/>
         </w:rPr>
-        <w:t>Für das Browser AddOn war die Funktion eines automatischen Ausfüllens der Login-Felder geplant. Da die Umsetzung schwieriger wurde, als man zuerst annahm ist diese Funktion nicht vorhanden. Dafür kann man nun per Knopfdruck sich den jeweiligen Username/Passwort kopieren und dann selbst einfügen.</w:t>
+        <w:t xml:space="preserve">Für das Browser </w:t>
+      </w:r>
+      <w:proofErr w:type="spellStart"/>
+      <w:r>
+        <w:rPr>
+          <w:sz w:val="24"/>
+        </w:rPr>
+        <w:t>AddOn</w:t>
+      </w:r>
+      <w:proofErr w:type="spellEnd"/>
+      <w:r>
+        <w:rPr>
+          <w:sz w:val="24"/>
+        </w:rPr>
+        <w:t xml:space="preserve"> war die Funktion eines automatischen Ausfüllens der Login-Felder geplant. Da die Umsetzung schwieriger wurde, als man zuerst annahm ist diese Funktion nicht vorhanden. Dafür kann man nun per Knopfdruck sich den jeweiligen Username/Passwort kopieren und dann selbst einfügen.</w:t>
       </w:r>
     </w:p>
     <w:p>
@@ -1173,7 +1370,7 @@
 </file>
 
 <file path=word/endnotes.xml><?xml version="1.0" encoding="utf-8"?>
-<w:endnotes xmlns:wpc="http://schemas.microsoft.com/office/word/2010/wordprocessingCanvas" xmlns:mc="http://schemas.openxmlformats.org/markup-compatibility/2006" xmlns:o="urn:schemas-microsoft-com:office:office" xmlns:r="http://schemas.openxmlformats.org/officeDocument/2006/relationships" xmlns:m="http://schemas.openxmlformats.org/officeDocument/2006/math" xmlns:v="urn:schemas-microsoft-com:vml" xmlns:wp14="http://schemas.microsoft.com/office/word/2010/wordprocessingDrawing" xmlns:wp="http://schemas.openxmlformats.org/drawingml/2006/wordprocessingDrawing" xmlns:w10="urn:schemas-microsoft-com:office:word" xmlns:w="http://schemas.openxmlformats.org/wordprocessingml/2006/main" xmlns:w14="http://schemas.microsoft.com/office/word/2010/wordml" xmlns:w15="http://schemas.microsoft.com/office/word/2012/wordml" xmlns:wpg="http://schemas.microsoft.com/office/word/2010/wordprocessingGroup" xmlns:wpi="http://schemas.microsoft.com/office/word/2010/wordprocessingInk" xmlns:wne="http://schemas.microsoft.com/office/word/2006/wordml" xmlns:wps="http://schemas.microsoft.com/office/word/2010/wordprocessingShape" mc:Ignorable="w14 w15 wp14">
+<w:endnotes xmlns:wpc="http://schemas.microsoft.com/office/word/2010/wordprocessingCanvas" xmlns:cx="http://schemas.microsoft.com/office/drawing/2014/chartex" xmlns:cx1="http://schemas.microsoft.com/office/drawing/2015/9/8/chartex" xmlns:cx2="http://schemas.microsoft.com/office/drawing/2015/10/21/chartex" xmlns:cx3="http://schemas.microsoft.com/office/drawing/2016/5/9/chartex" xmlns:cx4="http://schemas.microsoft.com/office/drawing/2016/5/10/chartex" xmlns:cx5="http://schemas.microsoft.com/office/drawing/2016/5/11/chartex" xmlns:cx6="http://schemas.microsoft.com/office/drawing/2016/5/12/chartex" xmlns:cx7="http://schemas.microsoft.com/office/drawing/2016/5/13/chartex" xmlns:cx8="http://schemas.microsoft.com/office/drawing/2016/5/14/chartex" xmlns:mc="http://schemas.openxmlformats.org/markup-compatibility/2006" xmlns:aink="http://schemas.microsoft.com/office/drawing/2016/ink" xmlns:am3d="http://schemas.microsoft.com/office/drawing/2017/model3d" xmlns:o="urn:schemas-microsoft-com:office:office" xmlns:r="http://schemas.openxmlformats.org/officeDocument/2006/relationships" xmlns:m="http://schemas.openxmlformats.org/officeDocument/2006/math" xmlns:v="urn:schemas-microsoft-com:vml" xmlns:wp14="http://schemas.microsoft.com/office/word/2010/wordprocessingDrawing" xmlns:wp="http://schemas.openxmlformats.org/drawingml/2006/wordprocessingDrawing" xmlns:w10="urn:schemas-microsoft-com:office:word" xmlns:w="http://schemas.openxmlformats.org/wordprocessingml/2006/main" xmlns:w14="http://schemas.microsoft.com/office/word/2010/wordml" xmlns:w15="http://schemas.microsoft.com/office/word/2012/wordml" xmlns:w16cid="http://schemas.microsoft.com/office/word/2016/wordml/cid" xmlns:w16se="http://schemas.microsoft.com/office/word/2015/wordml/symex" xmlns:wpg="http://schemas.microsoft.com/office/word/2010/wordprocessingGroup" xmlns:wpi="http://schemas.microsoft.com/office/word/2010/wordprocessingInk" xmlns:wne="http://schemas.microsoft.com/office/word/2006/wordml" xmlns:wps="http://schemas.microsoft.com/office/word/2010/wordprocessingShape" mc:Ignorable="w14 w15 w16se w16cid wp14">
   <w:endnote w:type="separator" w:id="-1">
     <w:p>
       <w:pPr>
@@ -1198,7 +1395,7 @@
 </file>
 
 <file path=word/footnotes.xml><?xml version="1.0" encoding="utf-8"?>
-<w:footnotes xmlns:wpc="http://schemas.microsoft.com/office/word/2010/wordprocessingCanvas" xmlns:mc="http://schemas.openxmlformats.org/markup-compatibility/2006" xmlns:o="urn:schemas-microsoft-com:office:office" xmlns:r="http://schemas.openxmlformats.org/officeDocument/2006/relationships" xmlns:m="http://schemas.openxmlformats.org/officeDocument/2006/math" xmlns:v="urn:schemas-microsoft-com:vml" xmlns:wp14="http://schemas.microsoft.com/office/word/2010/wordprocessingDrawing" xmlns:wp="http://schemas.openxmlformats.org/drawingml/2006/wordprocessingDrawing" xmlns:w10="urn:schemas-microsoft-com:office:word" xmlns:w="http://schemas.openxmlformats.org/wordprocessingml/2006/main" xmlns:w14="http://schemas.microsoft.com/office/word/2010/wordml" xmlns:w15="http://schemas.microsoft.com/office/word/2012/wordml" xmlns:wpg="http://schemas.microsoft.com/office/word/2010/wordprocessingGroup" xmlns:wpi="http://schemas.microsoft.com/office/word/2010/wordprocessingInk" xmlns:wne="http://schemas.microsoft.com/office/word/2006/wordml" xmlns:wps="http://schemas.microsoft.com/office/word/2010/wordprocessingShape" mc:Ignorable="w14 w15 wp14">
+<w:footnotes xmlns:wpc="http://schemas.microsoft.com/office/word/2010/wordprocessingCanvas" xmlns:cx="http://schemas.microsoft.com/office/drawing/2014/chartex" xmlns:cx1="http://schemas.microsoft.com/office/drawing/2015/9/8/chartex" xmlns:cx2="http://schemas.microsoft.com/office/drawing/2015/10/21/chartex" xmlns:cx3="http://schemas.microsoft.com/office/drawing/2016/5/9/chartex" xmlns:cx4="http://schemas.microsoft.com/office/drawing/2016/5/10/chartex" xmlns:cx5="http://schemas.microsoft.com/office/drawing/2016/5/11/chartex" xmlns:cx6="http://schemas.microsoft.com/office/drawing/2016/5/12/chartex" xmlns:cx7="http://schemas.microsoft.com/office/drawing/2016/5/13/chartex" xmlns:cx8="http://schemas.microsoft.com/office/drawing/2016/5/14/chartex" xmlns:mc="http://schemas.openxmlformats.org/markup-compatibility/2006" xmlns:aink="http://schemas.microsoft.com/office/drawing/2016/ink" xmlns:am3d="http://schemas.microsoft.com/office/drawing/2017/model3d" xmlns:o="urn:schemas-microsoft-com:office:office" xmlns:r="http://schemas.openxmlformats.org/officeDocument/2006/relationships" xmlns:m="http://schemas.openxmlformats.org/officeDocument/2006/math" xmlns:v="urn:schemas-microsoft-com:vml" xmlns:wp14="http://schemas.microsoft.com/office/word/2010/wordprocessingDrawing" xmlns:wp="http://schemas.openxmlformats.org/drawingml/2006/wordprocessingDrawing" xmlns:w10="urn:schemas-microsoft-com:office:word" xmlns:w="http://schemas.openxmlformats.org/wordprocessingml/2006/main" xmlns:w14="http://schemas.microsoft.com/office/word/2010/wordml" xmlns:w15="http://schemas.microsoft.com/office/word/2012/wordml" xmlns:w16cid="http://schemas.microsoft.com/office/word/2016/wordml/cid" xmlns:w16se="http://schemas.microsoft.com/office/word/2015/wordml/symex" xmlns:wpg="http://schemas.microsoft.com/office/word/2010/wordprocessingGroup" xmlns:wpi="http://schemas.microsoft.com/office/word/2010/wordprocessingInk" xmlns:wne="http://schemas.microsoft.com/office/word/2006/wordml" xmlns:wps="http://schemas.microsoft.com/office/word/2010/wordprocessingShape" mc:Ignorable="w14 w15 w16se w16cid wp14">
   <w:footnote w:type="separator" w:id="-1">
     <w:p>
       <w:pPr>
@@ -1223,7 +1420,7 @@
 </file>
 
 <file path=word/header1.xml><?xml version="1.0" encoding="utf-8"?>
-<w:hdr xmlns:wpc="http://schemas.microsoft.com/office/word/2010/wordprocessingCanvas" xmlns:mc="http://schemas.openxmlformats.org/markup-compatibility/2006" xmlns:o="urn:schemas-microsoft-com:office:office" xmlns:r="http://schemas.openxmlformats.org/officeDocument/2006/relationships" xmlns:m="http://schemas.openxmlformats.org/officeDocument/2006/math" xmlns:v="urn:schemas-microsoft-com:vml" xmlns:wp14="http://schemas.microsoft.com/office/word/2010/wordprocessingDrawing" xmlns:wp="http://schemas.openxmlformats.org/drawingml/2006/wordprocessingDrawing" xmlns:w10="urn:schemas-microsoft-com:office:word" xmlns:w="http://schemas.openxmlformats.org/wordprocessingml/2006/main" xmlns:w14="http://schemas.microsoft.com/office/word/2010/wordml" xmlns:w15="http://schemas.microsoft.com/office/word/2012/wordml" xmlns:wpg="http://schemas.microsoft.com/office/word/2010/wordprocessingGroup" xmlns:wpi="http://schemas.microsoft.com/office/word/2010/wordprocessingInk" xmlns:wne="http://schemas.microsoft.com/office/word/2006/wordml" xmlns:wps="http://schemas.microsoft.com/office/word/2010/wordprocessingShape" mc:Ignorable="w14 w15 wp14">
+<w:hdr xmlns:wpc="http://schemas.microsoft.com/office/word/2010/wordprocessingCanvas" xmlns:cx="http://schemas.microsoft.com/office/drawing/2014/chartex" xmlns:cx1="http://schemas.microsoft.com/office/drawing/2015/9/8/chartex" xmlns:cx2="http://schemas.microsoft.com/office/drawing/2015/10/21/chartex" xmlns:cx3="http://schemas.microsoft.com/office/drawing/2016/5/9/chartex" xmlns:cx4="http://schemas.microsoft.com/office/drawing/2016/5/10/chartex" xmlns:cx5="http://schemas.microsoft.com/office/drawing/2016/5/11/chartex" xmlns:cx6="http://schemas.microsoft.com/office/drawing/2016/5/12/chartex" xmlns:cx7="http://schemas.microsoft.com/office/drawing/2016/5/13/chartex" xmlns:cx8="http://schemas.microsoft.com/office/drawing/2016/5/14/chartex" xmlns:mc="http://schemas.openxmlformats.org/markup-compatibility/2006" xmlns:aink="http://schemas.microsoft.com/office/drawing/2016/ink" xmlns:am3d="http://schemas.microsoft.com/office/drawing/2017/model3d" xmlns:o="urn:schemas-microsoft-com:office:office" xmlns:r="http://schemas.openxmlformats.org/officeDocument/2006/relationships" xmlns:m="http://schemas.openxmlformats.org/officeDocument/2006/math" xmlns:v="urn:schemas-microsoft-com:vml" xmlns:wp14="http://schemas.microsoft.com/office/word/2010/wordprocessingDrawing" xmlns:wp="http://schemas.openxmlformats.org/drawingml/2006/wordprocessingDrawing" xmlns:w10="urn:schemas-microsoft-com:office:word" xmlns:w="http://schemas.openxmlformats.org/wordprocessingml/2006/main" xmlns:w14="http://schemas.microsoft.com/office/word/2010/wordml" xmlns:w15="http://schemas.microsoft.com/office/word/2012/wordml" xmlns:w16cid="http://schemas.microsoft.com/office/word/2016/wordml/cid" xmlns:w16se="http://schemas.microsoft.com/office/word/2015/wordml/symex" xmlns:wpg="http://schemas.microsoft.com/office/word/2010/wordprocessingGroup" xmlns:wpi="http://schemas.microsoft.com/office/word/2010/wordprocessingInk" xmlns:wne="http://schemas.microsoft.com/office/word/2006/wordml" xmlns:wps="http://schemas.microsoft.com/office/word/2010/wordprocessingShape" mc:Ignorable="w14 w15 w16se w16cid wp14">
   <w:p>
     <w:pPr>
       <w:pStyle w:val="Kopfzeile"/>
@@ -1243,7 +1440,7 @@
 </file>
 
 <file path=word/numbering.xml><?xml version="1.0" encoding="utf-8"?>
-<w:numbering xmlns:wpc="http://schemas.microsoft.com/office/word/2010/wordprocessingCanvas" xmlns:mc="http://schemas.openxmlformats.org/markup-compatibility/2006" xmlns:o="urn:schemas-microsoft-com:office:office" xmlns:r="http://schemas.openxmlformats.org/officeDocument/2006/relationships" xmlns:m="http://schemas.openxmlformats.org/officeDocument/2006/math" xmlns:v="urn:schemas-microsoft-com:vml" xmlns:wp14="http://schemas.microsoft.com/office/word/2010/wordprocessingDrawing" xmlns:wp="http://schemas.openxmlformats.org/drawingml/2006/wordprocessingDrawing" xmlns:w10="urn:schemas-microsoft-com:office:word" xmlns:w="http://schemas.openxmlformats.org/wordprocessingml/2006/main" xmlns:w14="http://schemas.microsoft.com/office/word/2010/wordml" xmlns:w15="http://schemas.microsoft.com/office/word/2012/wordml" xmlns:wpg="http://schemas.microsoft.com/office/word/2010/wordprocessingGroup" xmlns:wpi="http://schemas.microsoft.com/office/word/2010/wordprocessingInk" xmlns:wne="http://schemas.microsoft.com/office/word/2006/wordml" xmlns:wps="http://schemas.microsoft.com/office/word/2010/wordprocessingShape" mc:Ignorable="w14 w15 wp14">
+<w:numbering xmlns:wpc="http://schemas.microsoft.com/office/word/2010/wordprocessingCanvas" xmlns:cx="http://schemas.microsoft.com/office/drawing/2014/chartex" xmlns:cx1="http://schemas.microsoft.com/office/drawing/2015/9/8/chartex" xmlns:cx2="http://schemas.microsoft.com/office/drawing/2015/10/21/chartex" xmlns:cx3="http://schemas.microsoft.com/office/drawing/2016/5/9/chartex" xmlns:cx4="http://schemas.microsoft.com/office/drawing/2016/5/10/chartex" xmlns:cx5="http://schemas.microsoft.com/office/drawing/2016/5/11/chartex" xmlns:cx6="http://schemas.microsoft.com/office/drawing/2016/5/12/chartex" xmlns:cx7="http://schemas.microsoft.com/office/drawing/2016/5/13/chartex" xmlns:cx8="http://schemas.microsoft.com/office/drawing/2016/5/14/chartex" xmlns:mc="http://schemas.openxmlformats.org/markup-compatibility/2006" xmlns:aink="http://schemas.microsoft.com/office/drawing/2016/ink" xmlns:am3d="http://schemas.microsoft.com/office/drawing/2017/model3d" xmlns:o="urn:schemas-microsoft-com:office:office" xmlns:r="http://schemas.openxmlformats.org/officeDocument/2006/relationships" xmlns:m="http://schemas.openxmlformats.org/officeDocument/2006/math" xmlns:v="urn:schemas-microsoft-com:vml" xmlns:wp14="http://schemas.microsoft.com/office/word/2010/wordprocessingDrawing" xmlns:wp="http://schemas.openxmlformats.org/drawingml/2006/wordprocessingDrawing" xmlns:w10="urn:schemas-microsoft-com:office:word" xmlns:w="http://schemas.openxmlformats.org/wordprocessingml/2006/main" xmlns:w14="http://schemas.microsoft.com/office/word/2010/wordml" xmlns:w15="http://schemas.microsoft.com/office/word/2012/wordml" xmlns:w16cid="http://schemas.microsoft.com/office/word/2016/wordml/cid" xmlns:w16se="http://schemas.microsoft.com/office/word/2015/wordml/symex" xmlns:wpg="http://schemas.microsoft.com/office/word/2010/wordprocessingGroup" xmlns:wpi="http://schemas.microsoft.com/office/word/2010/wordprocessingInk" xmlns:wne="http://schemas.microsoft.com/office/word/2006/wordml" xmlns:wps="http://schemas.microsoft.com/office/word/2010/wordprocessingShape" mc:Ignorable="w14 w15 w16se w16cid wp14">
   <w:abstractNum w:abstractNumId="0" w15:restartNumberingAfterBreak="0">
     <w:nsid w:val="06C42C4B"/>
     <w:multiLevelType w:val="hybridMultilevel"/>
@@ -1828,7 +2025,7 @@
 </file>
 
 <file path=word/styles.xml><?xml version="1.0" encoding="utf-8"?>
-<w:styles xmlns:mc="http://schemas.openxmlformats.org/markup-compatibility/2006" xmlns:r="http://schemas.openxmlformats.org/officeDocument/2006/relationships" xmlns:w="http://schemas.openxmlformats.org/wordprocessingml/2006/main" xmlns:w14="http://schemas.microsoft.com/office/word/2010/wordml" xmlns:w15="http://schemas.microsoft.com/office/word/2012/wordml" mc:Ignorable="w14 w15">
+<w:styles xmlns:mc="http://schemas.openxmlformats.org/markup-compatibility/2006" xmlns:r="http://schemas.openxmlformats.org/officeDocument/2006/relationships" xmlns:w="http://schemas.openxmlformats.org/wordprocessingml/2006/main" xmlns:w14="http://schemas.microsoft.com/office/word/2010/wordml" xmlns:w15="http://schemas.microsoft.com/office/word/2012/wordml" xmlns:w16cid="http://schemas.microsoft.com/office/word/2016/wordml/cid" xmlns:w16se="http://schemas.microsoft.com/office/word/2015/wordml/symex" mc:Ignorable="w14 w15 w16se w16cid">
   <w:docDefaults>
     <w:rPrDefault>
       <w:rPr>
@@ -1844,7 +2041,7 @@
       </w:pPr>
     </w:pPrDefault>
   </w:docDefaults>
-  <w:latentStyles w:defLockedState="0" w:defUIPriority="99" w:defSemiHidden="0" w:defUnhideWhenUsed="0" w:defQFormat="0" w:count="371">
+  <w:latentStyles w:defLockedState="0" w:defUIPriority="99" w:defSemiHidden="0" w:defUnhideWhenUsed="0" w:defQFormat="0" w:count="377">
     <w:lsdException w:name="Normal" w:uiPriority="0" w:qFormat="1"/>
     <w:lsdException w:name="heading 1" w:uiPriority="9" w:qFormat="1"/>
     <w:lsdException w:name="heading 2" w:semiHidden="1" w:uiPriority="9" w:unhideWhenUsed="1" w:qFormat="1"/>
@@ -1992,11 +2189,8 @@
     <w:lsdException w:name="Table 3D effects 3" w:semiHidden="1" w:unhideWhenUsed="1"/>
     <w:lsdException w:name="Table Contemporary" w:semiHidden="1" w:unhideWhenUsed="1"/>
     <w:lsdException w:name="Table Elegant" w:semiHidden="1" w:unhideWhenUsed="1"/>
-    <w:lsdException w:name="Table Professional" w:semiHidden="1" w:unhideWhenUsed="1"/>
     <w:lsdException w:name="Table Subtle 1" w:semiHidden="1" w:unhideWhenUsed="1"/>
     <w:lsdException w:name="Table Subtle 2" w:semiHidden="1" w:unhideWhenUsed="1"/>
-    <w:lsdException w:name="Table Web 1" w:semiHidden="1" w:unhideWhenUsed="1"/>
-    <w:lsdException w:name="Table Web 2" w:semiHidden="1" w:unhideWhenUsed="1"/>
     <w:lsdException w:name="Table Web 3" w:semiHidden="1" w:unhideWhenUsed="1"/>
     <w:lsdException w:name="Balloon Text" w:semiHidden="1" w:unhideWhenUsed="1"/>
     <w:lsdException w:name="Table Grid" w:uiPriority="59"/>
@@ -2216,6 +2410,12 @@
     <w:lsdException w:name="List Table 5 Dark Accent 6" w:uiPriority="50"/>
     <w:lsdException w:name="List Table 6 Colorful Accent 6" w:uiPriority="51"/>
     <w:lsdException w:name="List Table 7 Colorful Accent 6" w:uiPriority="52"/>
+    <w:lsdException w:name="Mention" w:semiHidden="1" w:unhideWhenUsed="1"/>
+    <w:lsdException w:name="Smart Hyperlink" w:semiHidden="1" w:unhideWhenUsed="1"/>
+    <w:lsdException w:name="Hashtag" w:semiHidden="1" w:unhideWhenUsed="1"/>
+    <w:lsdException w:name="Unresolved Mention" w:semiHidden="1" w:unhideWhenUsed="1"/>
+    <w:lsdException w:name="Smart Link" w:semiHidden="1" w:unhideWhenUsed="1"/>
+    <w:lsdException w:name="Smart Link Error" w:semiHidden="1" w:unhideWhenUsed="1"/>
   </w:latentStyles>
   <w:style w:type="paragraph" w:default="1" w:styleId="Standard">
     <w:name w:val="Normal"/>
@@ -2607,7 +2807,7 @@
 </file>
 
 <file path=customXml/itemProps1.xml><?xml version="1.0" encoding="utf-8"?>
-<ds:datastoreItem xmlns:ds="http://schemas.openxmlformats.org/officeDocument/2006/customXml" ds:itemID="{A14844BD-213D-4EF6-B36C-1A9D7F1D2D14}">
+<ds:datastoreItem xmlns:ds="http://schemas.openxmlformats.org/officeDocument/2006/customXml" ds:itemID="{16D61BEB-4067-44BE-B506-403DF16F808F}">
   <ds:schemaRefs>
     <ds:schemaRef ds:uri="http://schemas.openxmlformats.org/officeDocument/2006/bibliography"/>
   </ds:schemaRefs>

</xml_diff>

<commit_message>
Sprint Review der Projektdokumentation hinzugefügt
</commit_message>
<xml_diff>
--- a/Projektbeschreibung_Timo_Dominik.docx
+++ b/Projektbeschreibung_Timo_Dominik.docx
@@ -1157,6 +1157,7 @@
       <w:r>
         <w:rPr>
           <w:b/>
+          <w:noProof/>
           <w:sz w:val="28"/>
         </w:rPr>
         <w:drawing>
@@ -1195,96 +1196,139 @@
           </wp:inline>
         </w:drawing>
       </w:r>
+    </w:p>
+    <w:p>
+      <w:pPr>
+        <w:rPr>
+          <w:b/>
+          <w:sz w:val="28"/>
+        </w:rPr>
+      </w:pPr>
+    </w:p>
+    <w:p>
+      <w:pPr>
+        <w:rPr>
+          <w:b/>
+          <w:sz w:val="28"/>
+        </w:rPr>
+      </w:pPr>
+    </w:p>
+    <w:p>
+      <w:pPr>
+        <w:rPr>
+          <w:sz w:val="28"/>
+        </w:rPr>
+      </w:pPr>
+      <w:r>
+        <w:rPr>
+          <w:b/>
+          <w:sz w:val="28"/>
+        </w:rPr>
+        <w:t>Änderungen und Abweichungen</w:t>
+      </w:r>
+    </w:p>
+    <w:p>
+      <w:pPr>
+        <w:rPr>
+          <w:sz w:val="24"/>
+        </w:rPr>
+      </w:pPr>
+      <w:r>
+        <w:rPr>
+          <w:sz w:val="24"/>
+        </w:rPr>
+        <w:t>Sprint 1:</w:t>
+      </w:r>
+    </w:p>
+    <w:p>
+      <w:pPr>
+        <w:rPr>
+          <w:sz w:val="24"/>
+        </w:rPr>
+      </w:pPr>
+      <w:r>
+        <w:rPr>
+          <w:sz w:val="24"/>
+        </w:rPr>
+        <w:t>Für das Browser AddOn war die Funktion eines automatischen Ausfüllens der Login-Felder geplant. Da die Umsetzung schwieriger wurde, als man zuerst annahm ist diese Funktion nicht vorhanden. Dafür kann man nun per Knopfdruck sich den jeweiligen Username/Passwort kopieren und dann selbst einfügen.</w:t>
+      </w:r>
+    </w:p>
+    <w:p>
+      <w:pPr>
+        <w:pStyle w:val="Listenabsatz"/>
+        <w:rPr>
+          <w:sz w:val="24"/>
+        </w:rPr>
+      </w:pPr>
+    </w:p>
+    <w:p>
+      <w:pPr>
+        <w:rPr>
+          <w:b/>
+          <w:sz w:val="28"/>
+          <w:lang w:val="en-US"/>
+        </w:rPr>
+      </w:pPr>
+      <w:r>
+        <w:rPr>
+          <w:b/>
+          <w:sz w:val="28"/>
+          <w:lang w:val="en-US"/>
+        </w:rPr>
+        <w:t>Sprint Review (pro Person)</w:t>
+      </w:r>
+    </w:p>
+    <w:p>
+      <w:pPr>
+        <w:rPr>
+          <w:b/>
+          <w:bCs/>
+          <w:sz w:val="24"/>
+          <w:szCs w:val="20"/>
+          <w:lang w:val="en-US"/>
+        </w:rPr>
+      </w:pPr>
+      <w:r>
+        <w:rPr>
+          <w:b/>
+          <w:bCs/>
+          <w:sz w:val="24"/>
+          <w:szCs w:val="20"/>
+          <w:lang w:val="en-US"/>
+        </w:rPr>
+        <w:t>T</w:t>
+      </w:r>
+      <w:r>
+        <w:rPr>
+          <w:b/>
+          <w:bCs/>
+          <w:sz w:val="24"/>
+          <w:szCs w:val="20"/>
+          <w:lang w:val="en-US"/>
+        </w:rPr>
+        <w:t>imo Baier:</w:t>
+      </w:r>
+    </w:p>
+    <w:p>
+      <w:pPr>
+        <w:rPr>
+          <w:sz w:val="24"/>
+        </w:rPr>
+      </w:pPr>
+      <w:r>
+        <w:rPr>
+          <w:sz w:val="24"/>
+        </w:rPr>
+        <w:t>Der Sprint hat sehr gut a</w:t>
+      </w:r>
+      <w:r>
+        <w:rPr>
+          <w:sz w:val="24"/>
+        </w:rPr>
+        <w:t>ngefangen und ich konnte viel erreichen in der Schule. Als Corona kam hatte ich mehr Probleme weiter zu arbeiten da ich mich erst an das Homeoffice gewöhnen musste. Als ich dann auch noch Corona bekommen habe hat das die Situation nicht verbessert. Nach mehreren Besprechungen mit Dominik bin ich dann wieder auf den richtigen Pfad gekommen und der Sprint hat gut geendet. Aufgrund der oben genannten Probleme bin ich nicht mit meinen Aufgaben fertig geworden.</w:t>
+      </w:r>
       <w:bookmarkStart w:id="0" w:name="_GoBack"/>
       <w:bookmarkEnd w:id="0"/>
-    </w:p>
-    <w:p>
-      <w:pPr>
-        <w:rPr>
-          <w:b/>
-          <w:sz w:val="28"/>
-        </w:rPr>
-      </w:pPr>
-    </w:p>
-    <w:p>
-      <w:pPr>
-        <w:rPr>
-          <w:b/>
-          <w:sz w:val="28"/>
-        </w:rPr>
-      </w:pPr>
-    </w:p>
-    <w:p>
-      <w:pPr>
-        <w:rPr>
-          <w:sz w:val="28"/>
-        </w:rPr>
-      </w:pPr>
-      <w:r>
-        <w:rPr>
-          <w:b/>
-          <w:sz w:val="28"/>
-        </w:rPr>
-        <w:t>Änderungen und Abweichungen</w:t>
-      </w:r>
-    </w:p>
-    <w:p>
-      <w:pPr>
-        <w:rPr>
-          <w:sz w:val="24"/>
-        </w:rPr>
-      </w:pPr>
-      <w:r>
-        <w:rPr>
-          <w:sz w:val="24"/>
-        </w:rPr>
-        <w:t>Sprint 1:</w:t>
-      </w:r>
-    </w:p>
-    <w:p>
-      <w:pPr>
-        <w:rPr>
-          <w:sz w:val="24"/>
-        </w:rPr>
-      </w:pPr>
-      <w:r>
-        <w:rPr>
-          <w:sz w:val="24"/>
-        </w:rPr>
-        <w:t>Für das Browser AddOn war die Funktion eines automatischen Ausfüllens der Login-Felder geplant. Da die Umsetzung schwieriger wurde, als man zuerst annahm ist diese Funktion nicht vorhanden. Dafür kann man nun per Knopfdruck sich den jeweiligen Username/Passwort kopieren und dann selbst einfügen.</w:t>
-      </w:r>
-    </w:p>
-    <w:p>
-      <w:pPr>
-        <w:pStyle w:val="Listenabsatz"/>
-        <w:rPr>
-          <w:sz w:val="24"/>
-        </w:rPr>
-      </w:pPr>
-    </w:p>
-    <w:p>
-      <w:pPr>
-        <w:pStyle w:val="Listenabsatz"/>
-        <w:numPr>
-          <w:ilvl w:val="0"/>
-          <w:numId w:val="4"/>
-        </w:numPr>
-        <w:rPr>
-          <w:sz w:val="24"/>
-        </w:rPr>
-      </w:pPr>
-      <w:r>
-        <w:rPr>
-          <w:sz w:val="24"/>
-        </w:rPr>
-        <w:t>Eigenbewertung</w:t>
-      </w:r>
-      <w:r>
-        <w:rPr>
-          <w:sz w:val="24"/>
-        </w:rPr>
-        <w:t xml:space="preserve"> (pro Person)</w:t>
-      </w:r>
     </w:p>
     <w:sectPr>
       <w:headerReference w:type="default" r:id="rId11"/>
@@ -2738,7 +2782,7 @@
 </file>
 
 <file path=customXml/itemProps1.xml><?xml version="1.0" encoding="utf-8"?>
-<ds:datastoreItem xmlns:ds="http://schemas.openxmlformats.org/officeDocument/2006/customXml" ds:itemID="{B1ECEDBF-96E1-4CE4-9148-B2F93460BB95}">
+<ds:datastoreItem xmlns:ds="http://schemas.openxmlformats.org/officeDocument/2006/customXml" ds:itemID="{273363E0-C443-4C6A-B556-0FF330929A7C}">
   <ds:schemaRefs>
     <ds:schemaRef ds:uri="http://schemas.openxmlformats.org/officeDocument/2006/bibliography"/>
   </ds:schemaRefs>

</xml_diff>

<commit_message>
Sprint Review der Projektbeschreibung hinzugefügt
</commit_message>
<xml_diff>
--- a/Projektbeschreibung_Timo_Dominik.docx
+++ b/Projektbeschreibung_Timo_Dominik.docx
@@ -262,12 +262,14 @@
           <w:sz w:val="24"/>
         </w:rPr>
       </w:pPr>
+      <w:proofErr w:type="spellStart"/>
       <w:r>
         <w:rPr>
           <w:sz w:val="24"/>
         </w:rPr>
         <w:t>MySqlWorkbench</w:t>
       </w:r>
+      <w:proofErr w:type="spellEnd"/>
     </w:p>
     <w:p>
       <w:pPr>
@@ -450,12 +452,14 @@
           <w:sz w:val="24"/>
         </w:rPr>
       </w:pPr>
+      <w:proofErr w:type="spellStart"/>
       <w:r>
         <w:rPr>
           <w:sz w:val="24"/>
         </w:rPr>
         <w:t>VueJS</w:t>
       </w:r>
+      <w:proofErr w:type="spellEnd"/>
     </w:p>
     <w:p>
       <w:pPr>
@@ -550,13 +554,49 @@
         <w:rPr>
           <w:sz w:val="24"/>
         </w:rPr>
-        <w:t>Die Daten werden in einer MySql Datenbank gespeichert. Dort gibt es die ‘user‘ Tabelle für das Login. Und eine ‘</w:t>
-      </w:r>
-      <w:r>
-        <w:rPr>
-          <w:sz w:val="24"/>
-        </w:rPr>
-        <w:t xml:space="preserve">login_data </w:t>
+        <w:t xml:space="preserve">Die Daten werden in einer </w:t>
+      </w:r>
+      <w:proofErr w:type="spellStart"/>
+      <w:r>
+        <w:rPr>
+          <w:sz w:val="24"/>
+        </w:rPr>
+        <w:t>MySql</w:t>
+      </w:r>
+      <w:proofErr w:type="spellEnd"/>
+      <w:r>
+        <w:rPr>
+          <w:sz w:val="24"/>
+        </w:rPr>
+        <w:t xml:space="preserve"> Datenbank gespeichert. Dort gibt es die ‘</w:t>
+      </w:r>
+      <w:proofErr w:type="spellStart"/>
+      <w:r>
+        <w:rPr>
+          <w:sz w:val="24"/>
+        </w:rPr>
+        <w:t>user</w:t>
+      </w:r>
+      <w:proofErr w:type="spellEnd"/>
+      <w:r>
+        <w:rPr>
+          <w:sz w:val="24"/>
+        </w:rPr>
+        <w:t>‘ Tabelle für das Login. Und eine ‘</w:t>
+      </w:r>
+      <w:proofErr w:type="spellStart"/>
+      <w:r>
+        <w:rPr>
+          <w:sz w:val="24"/>
+        </w:rPr>
+        <w:t>login_data</w:t>
+      </w:r>
+      <w:proofErr w:type="spellEnd"/>
+      <w:r>
+        <w:rPr>
+          <w:sz w:val="24"/>
+        </w:rPr>
+        <w:t xml:space="preserve"> </w:t>
       </w:r>
       <w:r>
         <w:rPr>
@@ -621,7 +661,23 @@
           <w:sz w:val="24"/>
           <w:lang w:val="en-US"/>
         </w:rPr>
-        <w:t>User-Entity, Login_Data-Entity</w:t>
+        <w:t xml:space="preserve">User-Entity, </w:t>
+      </w:r>
+      <w:proofErr w:type="spellStart"/>
+      <w:r>
+        <w:rPr>
+          <w:sz w:val="24"/>
+          <w:lang w:val="en-US"/>
+        </w:rPr>
+        <w:t>Login_Data</w:t>
+      </w:r>
+      <w:proofErr w:type="spellEnd"/>
+      <w:r>
+        <w:rPr>
+          <w:sz w:val="24"/>
+          <w:lang w:val="en-US"/>
+        </w:rPr>
+        <w:t>-Entity</w:t>
       </w:r>
     </w:p>
     <w:p>
@@ -658,6 +714,7 @@
         </w:rPr>
         <w:t>(</w:t>
       </w:r>
+      <w:proofErr w:type="spellStart"/>
       <w:r>
         <w:rPr>
           <w:rStyle w:val="Fett"/>
@@ -667,7 +724,19 @@
           <w:szCs w:val="24"/>
           <w:shd w:val="clear" w:color="auto" w:fill="FFFFFF"/>
         </w:rPr>
-        <w:t>Advanced Encryption Standard</w:t>
+        <w:t>Advanced</w:t>
+      </w:r>
+      <w:proofErr w:type="spellEnd"/>
+      <w:r>
+        <w:rPr>
+          <w:rStyle w:val="Fett"/>
+          <w:rFonts w:cstheme="minorHAnsi"/>
+          <w:b w:val="0"/>
+          <w:sz w:val="24"/>
+          <w:szCs w:val="24"/>
+          <w:shd w:val="clear" w:color="auto" w:fill="FFFFFF"/>
+        </w:rPr>
+        <w:t xml:space="preserve"> Encryption Standard</w:t>
       </w:r>
       <w:r>
         <w:rPr>
@@ -919,7 +988,23 @@
           <w:sz w:val="24"/>
         </w:rPr>
         <w:lastRenderedPageBreak/>
-        <w:t>Foto des Scrum-Boards nach Sprint 1:</w:t>
+        <w:t xml:space="preserve">Foto des </w:t>
+      </w:r>
+      <w:proofErr w:type="spellStart"/>
+      <w:r>
+        <w:rPr>
+          <w:b/>
+          <w:sz w:val="24"/>
+        </w:rPr>
+        <w:t>Scrum</w:t>
+      </w:r>
+      <w:proofErr w:type="spellEnd"/>
+      <w:r>
+        <w:rPr>
+          <w:b/>
+          <w:sz w:val="24"/>
+        </w:rPr>
+        <w:t>-Boards nach Sprint 1:</w:t>
       </w:r>
     </w:p>
     <w:p>
@@ -1250,7 +1335,21 @@
         <w:rPr>
           <w:sz w:val="24"/>
         </w:rPr>
-        <w:t>Für das Browser AddOn war die Funktion eines automatischen Ausfüllens der Login-Felder geplant. Da die Umsetzung schwieriger wurde, als man zuerst annahm ist diese Funktion nicht vorhanden. Dafür kann man nun per Knopfdruck sich den jeweiligen Username/Passwort kopieren und dann selbst einfügen.</w:t>
+        <w:t xml:space="preserve">Für das Browser </w:t>
+      </w:r>
+      <w:proofErr w:type="spellStart"/>
+      <w:r>
+        <w:rPr>
+          <w:sz w:val="24"/>
+        </w:rPr>
+        <w:t>AddOn</w:t>
+      </w:r>
+      <w:proofErr w:type="spellEnd"/>
+      <w:r>
+        <w:rPr>
+          <w:sz w:val="24"/>
+        </w:rPr>
+        <w:t xml:space="preserve"> war die Funktion eines automatischen Ausfüllens der Login-Felder geplant. Da die Umsetzung schwieriger wurde, als man zuerst annahm ist diese Funktion nicht vorhanden. Dafür kann man nun per Knopfdruck sich den jeweiligen Username/Passwort kopieren und dann selbst einfügen.</w:t>
       </w:r>
     </w:p>
     <w:p>
@@ -1260,23 +1359,6 @@
           <w:sz w:val="24"/>
         </w:rPr>
       </w:pPr>
-    </w:p>
-    <w:p>
-      <w:pPr>
-        <w:rPr>
-          <w:b/>
-          <w:sz w:val="28"/>
-          <w:lang w:val="en-US"/>
-        </w:rPr>
-      </w:pPr>
-      <w:r>
-        <w:rPr>
-          <w:b/>
-          <w:sz w:val="28"/>
-          <w:lang w:val="en-US"/>
-        </w:rPr>
-        <w:t>Sprint Review (pro Person)</w:t>
-      </w:r>
     </w:p>
     <w:p>
       <w:pPr>
@@ -1291,22 +1373,10 @@
       <w:r>
         <w:rPr>
           <w:b/>
-          <w:bCs/>
-          <w:sz w:val="24"/>
-          <w:szCs w:val="20"/>
+          <w:sz w:val="28"/>
           <w:lang w:val="en-US"/>
         </w:rPr>
-        <w:t>T</w:t>
-      </w:r>
-      <w:r>
-        <w:rPr>
-          <w:b/>
-          <w:bCs/>
-          <w:sz w:val="24"/>
-          <w:szCs w:val="20"/>
-          <w:lang w:val="en-US"/>
-        </w:rPr>
-        <w:t>imo Baier:</w:t>
+        <w:t xml:space="preserve">Sprint Review </w:t>
       </w:r>
     </w:p>
     <w:p>
@@ -1325,10 +1395,124 @@
         <w:rPr>
           <w:sz w:val="24"/>
         </w:rPr>
-        <w:t>ngefangen und ich konnte viel erreichen in der Schule. Als Corona kam hatte ich mehr Probleme weiter zu arbeiten da ich mich erst an das Homeoffice gewöhnen musste. Als ich dann auch noch Corona bekommen habe hat das die Situation nicht verbessert. Nach mehreren Besprechungen mit Dominik bin ich dann wieder auf den richtigen Pfad gekommen und der Sprint hat gut geendet. Aufgrund der oben genannten Probleme bin ich nicht mit meinen Aufgaben fertig geworden.</w:t>
+        <w:t xml:space="preserve">ngefangen und </w:t>
+      </w:r>
+      <w:r>
+        <w:rPr>
+          <w:sz w:val="24"/>
+        </w:rPr>
+        <w:t>wir</w:t>
+      </w:r>
+      <w:r>
+        <w:rPr>
+          <w:sz w:val="24"/>
+        </w:rPr>
+        <w:t xml:space="preserve"> konnte viel erreichen in der Schule. Als Corona kam hatte</w:t>
+      </w:r>
+      <w:r>
+        <w:rPr>
+          <w:sz w:val="24"/>
+        </w:rPr>
+        <w:t xml:space="preserve">n wir </w:t>
+      </w:r>
+      <w:r>
+        <w:rPr>
+          <w:sz w:val="24"/>
+        </w:rPr>
+        <w:t xml:space="preserve">mehr Probleme weiter zu arbeiten da </w:t>
+      </w:r>
+      <w:r>
+        <w:rPr>
+          <w:sz w:val="24"/>
+        </w:rPr>
+        <w:t xml:space="preserve">wir uns </w:t>
       </w:r>
       <w:bookmarkStart w:id="0" w:name="_GoBack"/>
       <w:bookmarkEnd w:id="0"/>
+      <w:r>
+        <w:rPr>
+          <w:sz w:val="24"/>
+        </w:rPr>
+        <w:t>erst an das Homeoffice gewöhnen musste</w:t>
+      </w:r>
+      <w:r>
+        <w:rPr>
+          <w:sz w:val="24"/>
+        </w:rPr>
+        <w:t>n</w:t>
+      </w:r>
+      <w:r>
+        <w:rPr>
+          <w:sz w:val="24"/>
+        </w:rPr>
+        <w:t xml:space="preserve">. Als </w:t>
+      </w:r>
+      <w:r>
+        <w:rPr>
+          <w:sz w:val="24"/>
+        </w:rPr>
+        <w:t>Timo</w:t>
+      </w:r>
+      <w:r>
+        <w:rPr>
+          <w:sz w:val="24"/>
+        </w:rPr>
+        <w:t xml:space="preserve"> dann auch noch Corona bekommen hat</w:t>
+      </w:r>
+      <w:r>
+        <w:rPr>
+          <w:sz w:val="24"/>
+        </w:rPr>
+        <w:t>te,</w:t>
+      </w:r>
+      <w:r>
+        <w:rPr>
+          <w:sz w:val="24"/>
+        </w:rPr>
+        <w:t xml:space="preserve"> </w:t>
+      </w:r>
+      <w:r>
+        <w:rPr>
+          <w:sz w:val="24"/>
+        </w:rPr>
+        <w:t xml:space="preserve">hatte </w:t>
+      </w:r>
+      <w:r>
+        <w:rPr>
+          <w:sz w:val="24"/>
+        </w:rPr>
+        <w:t xml:space="preserve">das die Situation </w:t>
+      </w:r>
+      <w:r>
+        <w:rPr>
+          <w:sz w:val="24"/>
+        </w:rPr>
+        <w:t xml:space="preserve">für seine Aufgaben (Hauptsächlich Front-end) </w:t>
+      </w:r>
+      <w:r>
+        <w:rPr>
+          <w:sz w:val="24"/>
+        </w:rPr>
+        <w:t xml:space="preserve">nicht verbessert. Nach mehreren Besprechungen </w:t>
+      </w:r>
+      <w:r>
+        <w:rPr>
+          <w:sz w:val="24"/>
+        </w:rPr>
+        <w:t xml:space="preserve">sind wir </w:t>
+      </w:r>
+      <w:r>
+        <w:rPr>
+          <w:sz w:val="24"/>
+        </w:rPr>
+        <w:t xml:space="preserve">dann wieder auf den richtigen Pfad gekommen und der Sprint hat gut geendet. Aufgrund der oben genannten Probleme </w:t>
+      </w:r>
+      <w:r>
+        <w:rPr>
+          <w:sz w:val="24"/>
+        </w:rPr>
+        <w:t>ist unser Front-End noch nicht auf dem Stand, auf dem es hätte sein können. Dafür stehen wir im Back-End sehr gut da, dank Dominik.</w:t>
+      </w:r>
     </w:p>
     <w:sectPr>
       <w:headerReference w:type="default" r:id="rId11"/>
@@ -2782,7 +2966,7 @@
 </file>
 
 <file path=customXml/itemProps1.xml><?xml version="1.0" encoding="utf-8"?>
-<ds:datastoreItem xmlns:ds="http://schemas.openxmlformats.org/officeDocument/2006/customXml" ds:itemID="{273363E0-C443-4C6A-B556-0FF330929A7C}">
+<ds:datastoreItem xmlns:ds="http://schemas.openxmlformats.org/officeDocument/2006/customXml" ds:itemID="{4751788A-3EFF-4FD8-A1EF-50EE63967546}">
   <ds:schemaRefs>
     <ds:schemaRef ds:uri="http://schemas.openxmlformats.org/officeDocument/2006/bibliography"/>
   </ds:schemaRefs>

</xml_diff>